<commit_message>
completed initial formatting of all policies
</commit_message>
<xml_diff>
--- a/templates/protect/Configuration-Management-Policy.docx
+++ b/templates/protect/Configuration-Management-Policy.docx
@@ -415,19 +415,27 @@
     </w:p>
     <w:p>
       <w:pPr>
-        <w:rPr>
-          <w:rFonts w:ascii="Arial" w:hAnsi="Arial" w:cs="Arial"/>
-          <w:sz w:val="24"/>
-          <w:szCs w:val="24"/>
-        </w:rPr>
-      </w:pPr>
-      <w:r>
-        <w:rPr>
-          <w:rFonts w:ascii="Arial" w:hAnsi="Arial" w:cs="Arial"/>
-          <w:sz w:val="24"/>
-          <w:szCs w:val="24"/>
-        </w:rPr>
-        <w:t>To ensure that normal Information Technology (IT) resources and information systems are available during times of disruption of services.</w:t>
+        <w:pStyle w:val="Heading1"/>
+        <w:rPr>
+          <w:rFonts w:eastAsia="Calibri" w:cs="Arial"/>
+          <w:b w:val="0"/>
+          <w:color w:val="auto"/>
+          <w:sz w:val="24"/>
+          <w:szCs w:val="24"/>
+        </w:rPr>
+      </w:pPr>
+      <w:bookmarkStart w:id="3" w:name="_Hlk179893419"/>
+      <w:bookmarkStart w:id="4" w:name="_Hlk179891485"/>
+      <w:bookmarkStart w:id="5" w:name="_Hlk179898412"/>
+      <w:r>
+        <w:rPr>
+          <w:rFonts w:eastAsia="Calibri" w:cs="Arial"/>
+          <w:b w:val="0"/>
+          <w:color w:val="auto"/>
+          <w:sz w:val="24"/>
+          <w:szCs w:val="24"/>
+        </w:rPr>
+        <w:t xml:space="preserve">To ensure that Information Technology (IT) resources are inventoried and configured in compliance with IT security policies, standards, and procedures.  </w:t>
       </w:r>
     </w:p>
     <w:p>
@@ -437,9 +445,6 @@
           <w:color w:val="auto"/>
         </w:rPr>
       </w:pPr>
-      <w:bookmarkStart w:id="3" w:name="_Hlk179891485"/>
-      <w:bookmarkStart w:id="4" w:name="_Hlk179893419"/>
-      <w:bookmarkStart w:id="5" w:name="_Hlk179898412"/>
       <w:r>
         <w:rPr>
           <w:color w:val="auto"/>
@@ -531,7 +536,7 @@
         <w:t xml:space="preserve"> responsible for ensuring compliance across all departments.</w:t>
       </w:r>
     </w:p>
-    <w:bookmarkEnd w:id="4"/>
+    <w:bookmarkEnd w:id="3"/>
     <w:bookmarkEnd w:id="6"/>
     <w:p>
       <w:pPr>
@@ -547,7 +552,7 @@
         <w:t>3.0 Scope</w:t>
       </w:r>
     </w:p>
-    <w:bookmarkEnd w:id="3"/>
+    <w:bookmarkEnd w:id="4"/>
     <w:p>
       <w:pPr>
         <w:rPr>
@@ -3880,7 +3885,7 @@
         <v:path o:extrusionok="f" gradientshapeok="t" o:connecttype="rect"/>
         <o:lock v:ext="edit" aspectratio="t"/>
       </v:shapetype>
-      <v:shape id="_x0000_i1216" type="#_x0000_t75" style="width:37.05pt;height:36.55pt" o:bullet="t">
+      <v:shape id="_x0000_i1035" type="#_x0000_t75" style="width:36.75pt;height:36.75pt" o:bullet="t">
         <v:imagedata r:id="rId1" o:title="art194"/>
       </v:shape>
     </w:pict>
@@ -9918,6 +9923,7 @@
   <w:style w:type="character" w:default="1" w:styleId="DefaultParagraphFont">
     <w:name w:val="Default Paragraph Font"/>
     <w:uiPriority w:val="1"/>
+    <w:semiHidden/>
     <w:unhideWhenUsed/>
   </w:style>
   <w:style w:type="table" w:default="1" w:styleId="TableNormal">
@@ -10599,6 +10605,25 @@
 </file>
 
 <file path=customXml/item1.xml><?xml version="1.0" encoding="utf-8"?>
+<b:Sources xmlns:b="http://schemas.openxmlformats.org/officeDocument/2006/bibliography" xmlns="http://schemas.openxmlformats.org/officeDocument/2006/bibliography" SelectedStyle="\APASixthEditionOfficeOnline.xsl" StyleName="APA" Version="6"/>
+</file>
+
+<file path=customXml/item2.xml><?xml version="1.0" encoding="utf-8"?>
+<?mso-contentType ?>
+<FormTemplates xmlns="http://schemas.microsoft.com/sharepoint/v3/contenttype/forms">
+  <Display>DocumentLibraryForm</Display>
+  <Edit>DocumentLibraryForm</Edit>
+  <New>DocumentLibraryForm</New>
+</FormTemplates>
+</file>
+
+<file path=customXml/item3.xml><?xml version="1.0" encoding="utf-8"?>
+<p:properties xmlns:p="http://schemas.microsoft.com/office/2006/metadata/properties" xmlns:xsi="http://www.w3.org/2001/XMLSchema-instance" xmlns:pc="http://schemas.microsoft.com/office/infopath/2007/PartnerControls">
+  <documentManagement/>
+</p:properties>
+</file>
+
+<file path=customXml/item4.xml><?xml version="1.0" encoding="utf-8"?>
 <ct:contentTypeSchema xmlns:ct="http://schemas.microsoft.com/office/2006/metadata/contentType" xmlns:ma="http://schemas.microsoft.com/office/2006/metadata/properties/metaAttributes" ct:_="" ma:_="" ma:contentTypeName="Document" ma:contentTypeID="0x010100FD42B4E1E43C65408E60BBA4655D1500" ma:contentTypeVersion="2" ma:contentTypeDescription="Create a new document." ma:contentTypeScope="" ma:versionID="0c09dd6ac3a051cce9a9347a9676e7a7">
   <xsd:schema xmlns:xsd="http://www.w3.org/2001/XMLSchema" xmlns:xs="http://www.w3.org/2001/XMLSchema" xmlns:p="http://schemas.microsoft.com/office/2006/metadata/properties" xmlns:ns2="d55d704a-e129-4533-884d-54f902f3d1b0" targetNamespace="http://schemas.microsoft.com/office/2006/metadata/properties" ma:root="true" ma:fieldsID="e213c79b00c01021ff20d6102b1282f3" ns2:_="">
     <xsd:import namespace="d55d704a-e129-4533-884d-54f902f3d1b0"/>
@@ -10746,26 +10771,32 @@
 </ct:contentTypeSchema>
 </file>
 
-<file path=customXml/item2.xml><?xml version="1.0" encoding="utf-8"?>
-<p:properties xmlns:p="http://schemas.microsoft.com/office/2006/metadata/properties" xmlns:xsi="http://www.w3.org/2001/XMLSchema-instance" xmlns:pc="http://schemas.microsoft.com/office/infopath/2007/PartnerControls">
-  <documentManagement/>
-</p:properties>
+<file path=customXml/itemProps1.xml><?xml version="1.0" encoding="utf-8"?>
+<ds:datastoreItem xmlns:ds="http://schemas.openxmlformats.org/officeDocument/2006/customXml" ds:itemID="{3E4CB0A5-4093-49BB-9F37-01E255D2F74E}">
+  <ds:schemaRefs>
+    <ds:schemaRef ds:uri="http://schemas.openxmlformats.org/officeDocument/2006/bibliography"/>
+  </ds:schemaRefs>
+</ds:datastoreItem>
 </file>
 
-<file path=customXml/item3.xml><?xml version="1.0" encoding="utf-8"?>
-<?mso-contentType ?>
-<FormTemplates xmlns="http://schemas.microsoft.com/sharepoint/v3/contenttype/forms">
-  <Display>DocumentLibraryForm</Display>
-  <Edit>DocumentLibraryForm</Edit>
-  <New>DocumentLibraryForm</New>
-</FormTemplates>
+<file path=customXml/itemProps2.xml><?xml version="1.0" encoding="utf-8"?>
+<ds:datastoreItem xmlns:ds="http://schemas.openxmlformats.org/officeDocument/2006/customXml" ds:itemID="{D9FB2388-4FD0-4F02-8B95-6C820D391A56}">
+  <ds:schemaRefs>
+    <ds:schemaRef ds:uri="http://schemas.microsoft.com/sharepoint/v3/contenttype/forms"/>
+  </ds:schemaRefs>
+</ds:datastoreItem>
 </file>
 
-<file path=customXml/item4.xml><?xml version="1.0" encoding="utf-8"?>
-<b:Sources xmlns:b="http://schemas.openxmlformats.org/officeDocument/2006/bibliography" xmlns="http://schemas.openxmlformats.org/officeDocument/2006/bibliography" SelectedStyle="\APASixthEditionOfficeOnline.xsl" StyleName="APA" Version="6"/>
+<file path=customXml/itemProps3.xml><?xml version="1.0" encoding="utf-8"?>
+<ds:datastoreItem xmlns:ds="http://schemas.openxmlformats.org/officeDocument/2006/customXml" ds:itemID="{5370F8AB-9913-458E-A498-C5AE0224E647}">
+  <ds:schemaRefs>
+    <ds:schemaRef ds:uri="http://schemas.microsoft.com/office/2006/metadata/properties"/>
+    <ds:schemaRef ds:uri="http://schemas.microsoft.com/office/infopath/2007/PartnerControls"/>
+  </ds:schemaRefs>
+</ds:datastoreItem>
 </file>
 
-<file path=customXml/itemProps1.xml><?xml version="1.0" encoding="utf-8"?>
+<file path=customXml/itemProps4.xml><?xml version="1.0" encoding="utf-8"?>
 <ds:datastoreItem xmlns:ds="http://schemas.openxmlformats.org/officeDocument/2006/customXml" ds:itemID="{1BCEF395-CE90-4FE3-B3BF-70392E018DD5}">
   <ds:schemaRefs>
     <ds:schemaRef ds:uri="http://schemas.microsoft.com/office/2006/metadata/contentType"/>
@@ -10781,29 +10812,4 @@
     <ds:schemaRef ds:uri="http://schemas.microsoft.com/internal/obd"/>
   </ds:schemaRefs>
 </ds:datastoreItem>
-</file>
-
-<file path=customXml/itemProps2.xml><?xml version="1.0" encoding="utf-8"?>
-<ds:datastoreItem xmlns:ds="http://schemas.openxmlformats.org/officeDocument/2006/customXml" ds:itemID="{5370F8AB-9913-458E-A498-C5AE0224E647}">
-  <ds:schemaRefs>
-    <ds:schemaRef ds:uri="http://schemas.microsoft.com/office/2006/metadata/properties"/>
-    <ds:schemaRef ds:uri="http://schemas.microsoft.com/office/infopath/2007/PartnerControls"/>
-  </ds:schemaRefs>
-</ds:datastoreItem>
-</file>
-
-<file path=customXml/itemProps3.xml><?xml version="1.0" encoding="utf-8"?>
-<ds:datastoreItem xmlns:ds="http://schemas.openxmlformats.org/officeDocument/2006/customXml" ds:itemID="{D9FB2388-4FD0-4F02-8B95-6C820D391A56}">
-  <ds:schemaRefs>
-    <ds:schemaRef ds:uri="http://schemas.microsoft.com/sharepoint/v3/contenttype/forms"/>
-  </ds:schemaRefs>
-</ds:datastoreItem>
-</file>
-
-<file path=customXml/itemProps4.xml><?xml version="1.0" encoding="utf-8"?>
-<ds:datastoreItem xmlns:ds="http://schemas.openxmlformats.org/officeDocument/2006/customXml" ds:itemID="{3E4CB0A5-4093-49BB-9F37-01E255D2F74E}">
-  <ds:schemaRefs>
-    <ds:schemaRef ds:uri="http://schemas.openxmlformats.org/officeDocument/2006/bibliography"/>
-  </ds:schemaRefs>
-</ds:datastoreItem>
 </file>
</xml_diff>